<commit_message>
documentation and firmware, added horn
</commit_message>
<xml_diff>
--- a/Documentation/docs.docx
+++ b/Documentation/docs.docx
@@ -3,7 +3,7 @@
 <w:document xmlns:wpc="http://schemas.microsoft.com/office/word/2010/wordprocessingCanvas" xmlns:cx="http://schemas.microsoft.com/office/drawing/2014/chartex" xmlns:cx1="http://schemas.microsoft.com/office/drawing/2015/9/8/chartex" xmlns:cx2="http://schemas.microsoft.com/office/drawing/2015/10/21/chartex" xmlns:cx3="http://schemas.microsoft.com/office/drawing/2016/5/9/chartex" xmlns:cx4="http://schemas.microsoft.com/office/drawing/2016/5/10/chartex" xmlns:cx5="http://schemas.microsoft.com/office/drawing/2016/5/11/chartex" xmlns:cx6="http://schemas.microsoft.com/office/drawing/2016/5/12/chartex" xmlns:cx7="http://schemas.microsoft.com/office/drawing/2016/5/13/chartex" xmlns:cx8="http://schemas.microsoft.com/office/drawing/2016/5/14/chartex" xmlns:mc="http://schemas.openxmlformats.org/markup-compatibility/2006" xmlns:aink="http://schemas.microsoft.com/office/drawing/2016/ink" xmlns:am3d="http://schemas.microsoft.com/office/drawing/2017/model3d" xmlns:o="urn:schemas-microsoft-com:office:office" xmlns:r="http://schemas.openxmlformats.org/officeDocument/2006/relationships" xmlns:m="http://schemas.openxmlformats.org/officeDocument/2006/math" xmlns:v="urn:schemas-microsoft-com:vml" xmlns:wp14="http://schemas.microsoft.com/office/word/2010/wordprocessingDrawing" xmlns:wp="http://schemas.openxmlformats.org/drawingml/2006/wordprocessingDrawing" xmlns:w10="urn:schemas-microsoft-com:office:word" xmlns:w="http://schemas.openxmlformats.org/wordprocessingml/2006/main" xmlns:w14="http://schemas.microsoft.com/office/word/2010/wordml" xmlns:w15="http://schemas.microsoft.com/office/word/2012/wordml" xmlns:w16cex="http://schemas.microsoft.com/office/word/2018/wordml/cex" xmlns:w16cid="http://schemas.microsoft.com/office/word/2016/wordml/cid" xmlns:w16="http://schemas.microsoft.com/office/word/2018/wordml" xmlns:w16se="http://schemas.microsoft.com/office/word/2015/wordml/symex" xmlns:wpg="http://schemas.microsoft.com/office/word/2010/wordprocessingGroup" xmlns:wpi="http://schemas.microsoft.com/office/word/2010/wordprocessingInk" xmlns:wne="http://schemas.microsoft.com/office/word/2006/wordml" xmlns:wps="http://schemas.microsoft.com/office/word/2010/wordprocessingShape" mc:Ignorable="w14 w15 w16se w16cid w16 w16cex wp14">
   <w:body>
     <w:p>
-      <w:hyperlink r:id="rId5" w:history="1">
+      <w:hyperlink r:id="rId6" w:history="1">
         <w:r>
           <w:rPr>
             <w:rStyle w:val="Hyperlink"/>
@@ -157,144 +157,12 @@
     </w:p>
     <w:p>
       <w:r>
-        <w:t>Pg 11 of the servo drive datasheet:</w:t>
-      </w:r>
-    </w:p>
-    <w:p>
-      <w:r>
-        <w:rPr>
-          <w:noProof/>
-        </w:rPr>
-        <w:drawing>
-          <wp:inline distT="0" distB="0" distL="0" distR="0" wp14:anchorId="26F9EC8C" wp14:editId="51E2A70A">
-            <wp:extent cx="6858000" cy="2133600"/>
-            <wp:effectExtent l="0" t="0" r="0" b="0"/>
-            <wp:docPr id="1" name="Picture 1"/>
-            <wp:cNvGraphicFramePr>
-              <a:graphicFrameLocks xmlns:a="http://schemas.openxmlformats.org/drawingml/2006/main" noChangeAspect="1"/>
-            </wp:cNvGraphicFramePr>
-            <a:graphic xmlns:a="http://schemas.openxmlformats.org/drawingml/2006/main">
-              <a:graphicData uri="http://schemas.openxmlformats.org/drawingml/2006/picture">
-                <pic:pic xmlns:pic="http://schemas.openxmlformats.org/drawingml/2006/picture">
-                  <pic:nvPicPr>
-                    <pic:cNvPr id="1" name=""/>
-                    <pic:cNvPicPr/>
-                  </pic:nvPicPr>
-                  <pic:blipFill>
-                    <a:blip r:embed="rId6"/>
-                    <a:stretch>
-                      <a:fillRect/>
-                    </a:stretch>
-                  </pic:blipFill>
-                  <pic:spPr>
-                    <a:xfrm>
-                      <a:off x="0" y="0"/>
-                      <a:ext cx="6858000" cy="2133600"/>
-                    </a:xfrm>
-                    <a:prstGeom prst="rect">
-                      <a:avLst/>
-                    </a:prstGeom>
-                  </pic:spPr>
-                </pic:pic>
-              </a:graphicData>
-            </a:graphic>
-          </wp:inline>
-        </w:drawing>
-      </w:r>
-    </w:p>
-    <w:p>
-      <w:r>
-        <w:rPr>
-          <w:noProof/>
-        </w:rPr>
-        <w:lastRenderedPageBreak/>
-        <w:drawing>
-          <wp:inline distT="0" distB="0" distL="0" distR="0" wp14:anchorId="6E8AB5BD" wp14:editId="5627F50E">
-            <wp:extent cx="6858000" cy="4493260"/>
-            <wp:effectExtent l="0" t="0" r="0" b="2540"/>
-            <wp:docPr id="2" name="Picture 2"/>
-            <wp:cNvGraphicFramePr>
-              <a:graphicFrameLocks xmlns:a="http://schemas.openxmlformats.org/drawingml/2006/main" noChangeAspect="1"/>
-            </wp:cNvGraphicFramePr>
-            <a:graphic xmlns:a="http://schemas.openxmlformats.org/drawingml/2006/main">
-              <a:graphicData uri="http://schemas.openxmlformats.org/drawingml/2006/picture">
-                <pic:pic xmlns:pic="http://schemas.openxmlformats.org/drawingml/2006/picture">
-                  <pic:nvPicPr>
-                    <pic:cNvPr id="1" name=""/>
-                    <pic:cNvPicPr/>
-                  </pic:nvPicPr>
-                  <pic:blipFill>
-                    <a:blip r:embed="rId7"/>
-                    <a:stretch>
-                      <a:fillRect/>
-                    </a:stretch>
-                  </pic:blipFill>
-                  <pic:spPr>
-                    <a:xfrm>
-                      <a:off x="0" y="0"/>
-                      <a:ext cx="6858000" cy="4493260"/>
-                    </a:xfrm>
-                    <a:prstGeom prst="rect">
-                      <a:avLst/>
-                    </a:prstGeom>
-                  </pic:spPr>
-                </pic:pic>
-              </a:graphicData>
-            </a:graphic>
-          </wp:inline>
-        </w:drawing>
-      </w:r>
-    </w:p>
-    <w:p>
-      <w:r>
-        <w:rPr>
-          <w:noProof/>
-        </w:rPr>
-        <w:lastRenderedPageBreak/>
-        <w:drawing>
-          <wp:inline distT="0" distB="0" distL="0" distR="0" wp14:anchorId="75178E56" wp14:editId="26F4AA00">
-            <wp:extent cx="6858000" cy="6610350"/>
-            <wp:effectExtent l="0" t="0" r="0" b="0"/>
-            <wp:docPr id="3" name="Picture 3"/>
-            <wp:cNvGraphicFramePr>
-              <a:graphicFrameLocks xmlns:a="http://schemas.openxmlformats.org/drawingml/2006/main" noChangeAspect="1"/>
-            </wp:cNvGraphicFramePr>
-            <a:graphic xmlns:a="http://schemas.openxmlformats.org/drawingml/2006/main">
-              <a:graphicData uri="http://schemas.openxmlformats.org/drawingml/2006/picture">
-                <pic:pic xmlns:pic="http://schemas.openxmlformats.org/drawingml/2006/picture">
-                  <pic:nvPicPr>
-                    <pic:cNvPr id="1" name=""/>
-                    <pic:cNvPicPr/>
-                  </pic:nvPicPr>
-                  <pic:blipFill>
-                    <a:blip r:embed="rId8"/>
-                    <a:stretch>
-                      <a:fillRect/>
-                    </a:stretch>
-                  </pic:blipFill>
-                  <pic:spPr>
-                    <a:xfrm>
-                      <a:off x="0" y="0"/>
-                      <a:ext cx="6858000" cy="6610350"/>
-                    </a:xfrm>
-                    <a:prstGeom prst="rect">
-                      <a:avLst/>
-                    </a:prstGeom>
-                  </pic:spPr>
-                </pic:pic>
-              </a:graphicData>
-            </a:graphic>
-          </wp:inline>
-        </w:drawing>
-      </w:r>
-    </w:p>
-    <w:p>
-      <w:r>
-        <w:lastRenderedPageBreak/>
-        <w:t>The naming conventions used in the code follows</w:t>
-      </w:r>
-      <w:r>
-        <w:t>:</w:t>
+        <w:t xml:space="preserve">The minimal connections require a set of feedback and control signals to the servo drive. </w:t>
+      </w:r>
+    </w:p>
+    <w:p>
+      <w:r>
+        <w:t>The connections and code naming conventions are as follows:</w:t>
       </w:r>
     </w:p>
     <w:tbl>
@@ -654,6 +522,7 @@
           <w:szCs w:val="18"/>
           <w:bdr w:val="none" w:sz="0" w:space="0" w:color="auto" w:frame="1"/>
         </w:rPr>
+        <w:lastRenderedPageBreak/>
         <w:t>//Safetys</w:t>
       </w:r>
       <w:r>
@@ -1637,7 +1506,6 @@
           <w:szCs w:val="18"/>
           <w:bdr w:val="none" w:sz="0" w:space="0" w:color="auto" w:frame="1"/>
         </w:rPr>
-        <w:lastRenderedPageBreak/>
         <w:t>//endstop spring length</w:t>
       </w:r>
       <w:r>
@@ -1691,7 +1559,7 @@
       </w:r>
     </w:p>
     <w:p>
-      <w:hyperlink r:id="rId9" w:history="1">
+      <w:hyperlink r:id="rId7" w:history="1">
         <w:r>
           <w:rPr>
             <w:rStyle w:val="Hyperlink"/>
@@ -1709,7 +1577,7 @@
       <w:r>
         <w:t xml:space="preserve">For endstop dampening, one can refer to </w:t>
       </w:r>
-      <w:hyperlink r:id="rId10" w:history="1">
+      <w:hyperlink r:id="rId8" w:history="1">
         <w:r>
           <w:rPr>
             <w:rStyle w:val="Hyperlink"/>
@@ -1749,7 +1617,7 @@
       <w:r>
         <w:t xml:space="preserve">A library is used for communication with the PC. Be sure to use </w:t>
       </w:r>
-      <w:hyperlink r:id="rId11" w:history="1">
+      <w:hyperlink r:id="rId9" w:history="1">
         <w:r>
           <w:rPr>
             <w:rStyle w:val="Hyperlink"/>
@@ -1763,7 +1631,10 @@
     </w:p>
     <w:p>
       <w:r>
-        <w:t>Theory:</w:t>
+        <w:t>Flow Diagrams</w:t>
+      </w:r>
+      <w:r>
+        <w:t>:</w:t>
       </w:r>
     </w:p>
     <w:p>
@@ -1790,11 +1661,142 @@
         <w:rPr>
           <w:noProof/>
         </w:rPr>
+        <w:lastRenderedPageBreak/>
         <w:drawing>
           <wp:inline distT="0" distB="0" distL="0" distR="0" wp14:anchorId="0B5D87BC" wp14:editId="2A20E8EA">
             <wp:extent cx="4270549" cy="3114733"/>
             <wp:effectExtent l="0" t="0" r="0" b="0"/>
             <wp:docPr id="6" name="Picture 6"/>
+            <wp:cNvGraphicFramePr>
+              <a:graphicFrameLocks xmlns:a="http://schemas.openxmlformats.org/drawingml/2006/main" noChangeAspect="1"/>
+            </wp:cNvGraphicFramePr>
+            <a:graphic xmlns:a="http://schemas.openxmlformats.org/drawingml/2006/main">
+              <a:graphicData uri="http://schemas.openxmlformats.org/drawingml/2006/picture">
+                <pic:pic xmlns:pic="http://schemas.openxmlformats.org/drawingml/2006/picture">
+                  <pic:nvPicPr>
+                    <pic:cNvPr id="1" name=""/>
+                    <pic:cNvPicPr/>
+                  </pic:nvPicPr>
+                  <pic:blipFill>
+                    <a:blip r:embed="rId10"/>
+                    <a:stretch>
+                      <a:fillRect/>
+                    </a:stretch>
+                  </pic:blipFill>
+                  <pic:spPr>
+                    <a:xfrm>
+                      <a:off x="0" y="0"/>
+                      <a:ext cx="4279145" cy="3121003"/>
+                    </a:xfrm>
+                    <a:prstGeom prst="rect">
+                      <a:avLst/>
+                    </a:prstGeom>
+                  </pic:spPr>
+                </pic:pic>
+              </a:graphicData>
+            </a:graphic>
+          </wp:inline>
+        </w:drawing>
+      </w:r>
+    </w:p>
+    <w:p>
+      <w:pPr>
+        <w:pStyle w:val="ListParagraph"/>
+        <w:numPr>
+          <w:ilvl w:val="0"/>
+          <w:numId w:val="1"/>
+        </w:numPr>
+      </w:pPr>
+      <w:r>
+        <w:t>Hardware Diagram:</w:t>
+      </w:r>
+    </w:p>
+    <w:p>
+      <w:pPr>
+        <w:pStyle w:val="ListParagraph"/>
+        <w:numPr>
+          <w:ilvl w:val="1"/>
+          <w:numId w:val="1"/>
+        </w:numPr>
+      </w:pPr>
+      <w:r>
+        <w:rPr>
+          <w:noProof/>
+        </w:rPr>
+        <w:lastRenderedPageBreak/>
+        <w:drawing>
+          <wp:inline distT="0" distB="0" distL="0" distR="0" wp14:anchorId="1D16061E" wp14:editId="0F5FE0AB">
+            <wp:extent cx="4559745" cy="3907448"/>
+            <wp:effectExtent l="0" t="0" r="0" b="0"/>
+            <wp:docPr id="5" name="Picture 5"/>
+            <wp:cNvGraphicFramePr>
+              <a:graphicFrameLocks xmlns:a="http://schemas.openxmlformats.org/drawingml/2006/main" noChangeAspect="1"/>
+            </wp:cNvGraphicFramePr>
+            <a:graphic xmlns:a="http://schemas.openxmlformats.org/drawingml/2006/main">
+              <a:graphicData uri="http://schemas.openxmlformats.org/drawingml/2006/picture">
+                <pic:pic xmlns:pic="http://schemas.openxmlformats.org/drawingml/2006/picture">
+                  <pic:nvPicPr>
+                    <pic:cNvPr id="1" name=""/>
+                    <pic:cNvPicPr/>
+                  </pic:nvPicPr>
+                  <pic:blipFill>
+                    <a:blip r:embed="rId11"/>
+                    <a:stretch>
+                      <a:fillRect/>
+                    </a:stretch>
+                  </pic:blipFill>
+                  <pic:spPr>
+                    <a:xfrm>
+                      <a:off x="0" y="0"/>
+                      <a:ext cx="4595841" cy="3938380"/>
+                    </a:xfrm>
+                    <a:prstGeom prst="rect">
+                      <a:avLst/>
+                    </a:prstGeom>
+                  </pic:spPr>
+                </pic:pic>
+              </a:graphicData>
+            </a:graphic>
+          </wp:inline>
+        </w:drawing>
+      </w:r>
+    </w:p>
+    <w:p>
+      <w:pPr>
+        <w:pStyle w:val="ListParagraph"/>
+        <w:numPr>
+          <w:ilvl w:val="0"/>
+          <w:numId w:val="1"/>
+        </w:numPr>
+      </w:pPr>
+      <w:r>
+        <w:t xml:space="preserve">Controller </w:t>
+      </w:r>
+      <w:r>
+        <w:t>circuit flow</w:t>
+      </w:r>
+      <w:r>
+        <w:t xml:space="preserve"> diagram:</w:t>
+      </w:r>
+    </w:p>
+    <w:p>
+      <w:pPr>
+        <w:pStyle w:val="ListParagraph"/>
+        <w:numPr>
+          <w:ilvl w:val="1"/>
+          <w:numId w:val="1"/>
+        </w:numPr>
+      </w:pPr>
+      <w:r>
+        <w:rPr>
+          <w:noProof/>
+        </w:rPr>
+        <w:lastRenderedPageBreak/>
+        <w:drawing>
+          <wp:inline distT="0" distB="0" distL="0" distR="0" wp14:anchorId="6CA27847" wp14:editId="563A4DAF">
+            <wp:extent cx="5285433" cy="3867175"/>
+            <wp:effectExtent l="0" t="0" r="0" b="0"/>
+            <wp:docPr id="4" name="Picture 4"/>
             <wp:cNvGraphicFramePr>
               <a:graphicFrameLocks xmlns:a="http://schemas.openxmlformats.org/drawingml/2006/main" noChangeAspect="1"/>
             </wp:cNvGraphicFramePr>
@@ -1814,130 +1816,6 @@
                   <pic:spPr>
                     <a:xfrm>
                       <a:off x="0" y="0"/>
-                      <a:ext cx="4279145" cy="3121003"/>
-                    </a:xfrm>
-                    <a:prstGeom prst="rect">
-                      <a:avLst/>
-                    </a:prstGeom>
-                  </pic:spPr>
-                </pic:pic>
-              </a:graphicData>
-            </a:graphic>
-          </wp:inline>
-        </w:drawing>
-      </w:r>
-    </w:p>
-    <w:p>
-      <w:pPr>
-        <w:pStyle w:val="ListParagraph"/>
-        <w:numPr>
-          <w:ilvl w:val="0"/>
-          <w:numId w:val="1"/>
-        </w:numPr>
-      </w:pPr>
-      <w:r>
-        <w:t>Hardware Diagram:</w:t>
-      </w:r>
-    </w:p>
-    <w:p>
-      <w:pPr>
-        <w:pStyle w:val="ListParagraph"/>
-        <w:numPr>
-          <w:ilvl w:val="1"/>
-          <w:numId w:val="1"/>
-        </w:numPr>
-      </w:pPr>
-      <w:r>
-        <w:rPr>
-          <w:noProof/>
-        </w:rPr>
-        <w:lastRenderedPageBreak/>
-        <w:drawing>
-          <wp:inline distT="0" distB="0" distL="0" distR="0" wp14:anchorId="1D16061E" wp14:editId="0F5FE0AB">
-            <wp:extent cx="4559745" cy="3907448"/>
-            <wp:effectExtent l="0" t="0" r="0" b="0"/>
-            <wp:docPr id="5" name="Picture 5"/>
-            <wp:cNvGraphicFramePr>
-              <a:graphicFrameLocks xmlns:a="http://schemas.openxmlformats.org/drawingml/2006/main" noChangeAspect="1"/>
-            </wp:cNvGraphicFramePr>
-            <a:graphic xmlns:a="http://schemas.openxmlformats.org/drawingml/2006/main">
-              <a:graphicData uri="http://schemas.openxmlformats.org/drawingml/2006/picture">
-                <pic:pic xmlns:pic="http://schemas.openxmlformats.org/drawingml/2006/picture">
-                  <pic:nvPicPr>
-                    <pic:cNvPr id="1" name=""/>
-                    <pic:cNvPicPr/>
-                  </pic:nvPicPr>
-                  <pic:blipFill>
-                    <a:blip r:embed="rId13"/>
-                    <a:stretch>
-                      <a:fillRect/>
-                    </a:stretch>
-                  </pic:blipFill>
-                  <pic:spPr>
-                    <a:xfrm>
-                      <a:off x="0" y="0"/>
-                      <a:ext cx="4595841" cy="3938380"/>
-                    </a:xfrm>
-                    <a:prstGeom prst="rect">
-                      <a:avLst/>
-                    </a:prstGeom>
-                  </pic:spPr>
-                </pic:pic>
-              </a:graphicData>
-            </a:graphic>
-          </wp:inline>
-        </w:drawing>
-      </w:r>
-    </w:p>
-    <w:p>
-      <w:pPr>
-        <w:pStyle w:val="ListParagraph"/>
-        <w:numPr>
-          <w:ilvl w:val="0"/>
-          <w:numId w:val="1"/>
-        </w:numPr>
-      </w:pPr>
-      <w:r>
-        <w:t>Controller internal diagram:</w:t>
-      </w:r>
-    </w:p>
-    <w:p>
-      <w:pPr>
-        <w:pStyle w:val="ListParagraph"/>
-        <w:numPr>
-          <w:ilvl w:val="1"/>
-          <w:numId w:val="1"/>
-        </w:numPr>
-      </w:pPr>
-      <w:r>
-        <w:rPr>
-          <w:noProof/>
-        </w:rPr>
-        <w:lastRenderedPageBreak/>
-        <w:drawing>
-          <wp:inline distT="0" distB="0" distL="0" distR="0" wp14:anchorId="6CA27847" wp14:editId="563A4DAF">
-            <wp:extent cx="5285433" cy="3867175"/>
-            <wp:effectExtent l="0" t="0" r="0" b="0"/>
-            <wp:docPr id="4" name="Picture 4"/>
-            <wp:cNvGraphicFramePr>
-              <a:graphicFrameLocks xmlns:a="http://schemas.openxmlformats.org/drawingml/2006/main" noChangeAspect="1"/>
-            </wp:cNvGraphicFramePr>
-            <a:graphic xmlns:a="http://schemas.openxmlformats.org/drawingml/2006/main">
-              <a:graphicData uri="http://schemas.openxmlformats.org/drawingml/2006/picture">
-                <pic:pic xmlns:pic="http://schemas.openxmlformats.org/drawingml/2006/picture">
-                  <pic:nvPicPr>
-                    <pic:cNvPr id="1" name=""/>
-                    <pic:cNvPicPr/>
-                  </pic:nvPicPr>
-                  <pic:blipFill>
-                    <a:blip r:embed="rId14"/>
-                    <a:stretch>
-                      <a:fillRect/>
-                    </a:stretch>
-                  </pic:blipFill>
-                  <pic:spPr>
-                    <a:xfrm>
-                      <a:off x="0" y="0"/>
                       <a:ext cx="5313565" cy="3887758"/>
                     </a:xfrm>
                     <a:prstGeom prst="rect">
@@ -1977,7 +1855,13 @@
         </w:numPr>
       </w:pPr>
       <w:r>
-        <w:t>The pinouts can be found under fullschematic.dch/pdf</w:t>
+        <w:t>The pinouts can be found under fullschematic.dch/</w:t>
+      </w:r>
+      <w:r>
+        <w:t>.</w:t>
+      </w:r>
+      <w:r>
+        <w:t>pdf</w:t>
       </w:r>
     </w:p>
     <w:p>
@@ -2436,6 +2320,17 @@
             <w:pPr>
               <w:ind w:left="6480" w:hanging="6480"/>
             </w:pPr>
+            <w:r>
+              <w:t>Horn</w:t>
+            </w:r>
+          </w:p>
+          <w:p>
+            <w:pPr>
+              <w:ind w:left="6480" w:hanging="6480"/>
+            </w:pPr>
+            <w:r>
+              <w:t>(Button18)</w:t>
+            </w:r>
           </w:p>
         </w:tc>
         <w:tc>
@@ -3068,12 +2963,12 @@
       <w:r>
         <w:t xml:space="preserve">Github: </w:t>
       </w:r>
-      <w:hyperlink r:id="rId15" w:history="1">
+      <w:hyperlink r:id="rId13" w:history="1">
         <w:r>
           <w:rPr>
             <w:rStyle w:val="Hyperlink"/>
           </w:rPr>
-          <w:t>https://github.com/joesphan/Wireless-shifter-pedals</w:t>
+          <w:t>https://github.com/joesphan/Wireless-shifter-Paddles</w:t>
         </w:r>
       </w:hyperlink>
       <w:r>
@@ -4187,4 +4082,16 @@
     </a:ext>
   </a:extLst>
 </a:theme>
+</file>
+
+<file path=customXml/item1.xml><?xml version="1.0" encoding="utf-8"?>
+<b:Sources xmlns:b="http://schemas.openxmlformats.org/officeDocument/2006/bibliography" xmlns="http://schemas.openxmlformats.org/officeDocument/2006/bibliography" SelectedStyle="\APASixthEditionOfficeOnline.xsl" StyleName="APA" Version="6"/>
+</file>
+
+<file path=customXml/itemProps1.xml><?xml version="1.0" encoding="utf-8"?>
+<ds:datastoreItem xmlns:ds="http://schemas.openxmlformats.org/officeDocument/2006/customXml" ds:itemID="{BFFF97C7-FE0F-4F23-AD2E-2CA786B95A22}">
+  <ds:schemaRefs>
+    <ds:schemaRef ds:uri="http://schemas.openxmlformats.org/officeDocument/2006/bibliography"/>
+  </ds:schemaRefs>
+</ds:datastoreItem>
 </file>
</xml_diff>